<commit_message>
add some step files, modified some detales for being more up-to-date
</commit_message>
<xml_diff>
--- a/step_cam/specification.docx
+++ b/step_cam/specification.docx
@@ -373,7 +373,7 @@
           </w:tcPr>
           <w:p>
             <w:r>
-              <w:t>Полиамид 15мм</w:t>
+              <w:t>Печать</w:t>
             </w:r>
           </w:p>
         </w:tc>
@@ -536,13 +536,7 @@
               <w:rPr>
                 <w:lang w:val="en-US"/>
               </w:rPr>
-              <w:t>d</w:t>
-            </w:r>
-            <w:r>
-              <w:rPr>
-                <w:lang w:val="en-US"/>
-              </w:rPr>
-              <w:t>=</w:t>
+              <w:t>d=</w:t>
             </w:r>
             <w:r>
               <w:t>10 мм</w:t>
@@ -636,13 +630,7 @@
               <w:rPr>
                 <w:lang w:val="en-US"/>
               </w:rPr>
-              <w:t>d</w:t>
-            </w:r>
-            <w:r>
-              <w:rPr>
-                <w:lang w:val="en-US"/>
-              </w:rPr>
-              <w:t>=2</w:t>
+              <w:t>d=2</w:t>
             </w:r>
             <w:r>
               <w:t>0 мм</w:t>
@@ -1084,7 +1072,7 @@
               </w:rPr>
             </w:pPr>
             <w:r>
-              <w:t>Полиамид 8мм</w:t>
+              <w:t>Печать</w:t>
             </w:r>
             <w:r>
               <w:t xml:space="preserve"> </w:t>
@@ -1159,10 +1147,7 @@
           </w:tcPr>
           <w:p>
             <w:r>
-              <w:t>Полиамид</w:t>
-            </w:r>
-            <w:r>
-              <w:t xml:space="preserve"> 8мм</w:t>
+              <w:t>Печать</w:t>
             </w:r>
           </w:p>
         </w:tc>
@@ -1234,10 +1219,7 @@
           </w:tcPr>
           <w:p>
             <w:r>
-              <w:t>Полиамид</w:t>
-            </w:r>
-            <w:r>
-              <w:t xml:space="preserve"> 8мм</w:t>
+              <w:t>Печать</w:t>
             </w:r>
           </w:p>
         </w:tc>
@@ -1343,19 +1325,412 @@
           </w:tcPr>
           <w:p>
             <w:r>
-              <w:t xml:space="preserve">Полиамид </w:t>
-            </w:r>
-            <w:r>
-              <w:t>8мм</w:t>
-            </w:r>
-          </w:p>
+              <w:t>Печать</w:t>
+            </w:r>
+          </w:p>
+        </w:tc>
+      </w:tr>
+      <w:tr>
+        <w:tc>
+          <w:tcPr>
+            <w:tcW w:w="555" w:type="dxa"/>
+          </w:tcPr>
+          <w:p>
+            <w:r>
+              <w:t>17</w:t>
+            </w:r>
+          </w:p>
+        </w:tc>
+        <w:tc>
+          <w:tcPr>
+            <w:tcW w:w="3177" w:type="dxa"/>
+          </w:tcPr>
+          <w:p>
+            <w:pPr>
+              <w:rPr>
+                <w:lang w:val="en-US"/>
+              </w:rPr>
+            </w:pPr>
+            <w:r>
+              <w:rPr>
+                <w:lang w:val="en-US"/>
+              </w:rPr>
+              <w:t>carrier</w:t>
+            </w:r>
+          </w:p>
+        </w:tc>
+        <w:tc>
+          <w:tcPr>
+            <w:tcW w:w="663" w:type="dxa"/>
+          </w:tcPr>
+          <w:p>
+            <w:pPr>
+              <w:rPr>
+                <w:lang w:val="en-US"/>
+              </w:rPr>
+            </w:pPr>
+            <w:r>
+              <w:rPr>
+                <w:lang w:val="en-US"/>
+              </w:rPr>
+              <w:t>12</w:t>
+            </w:r>
+          </w:p>
+        </w:tc>
+        <w:tc>
+          <w:tcPr>
+            <w:tcW w:w="3170" w:type="dxa"/>
+          </w:tcPr>
+          <w:p/>
+        </w:tc>
+        <w:tc>
+          <w:tcPr>
+            <w:tcW w:w="2642" w:type="dxa"/>
+          </w:tcPr>
+          <w:p>
+            <w:r>
+              <w:t>Печать</w:t>
+            </w:r>
+          </w:p>
+        </w:tc>
+      </w:tr>
+      <w:tr>
+        <w:tc>
+          <w:tcPr>
+            <w:tcW w:w="555" w:type="dxa"/>
+          </w:tcPr>
+          <w:p>
+            <w:r>
+              <w:t>18</w:t>
+            </w:r>
+          </w:p>
+        </w:tc>
+        <w:tc>
+          <w:tcPr>
+            <w:tcW w:w="3177" w:type="dxa"/>
+          </w:tcPr>
+          <w:p>
+            <w:pPr>
+              <w:rPr>
+                <w:lang w:val="en-US"/>
+              </w:rPr>
+            </w:pPr>
+            <w:r>
+              <w:rPr>
+                <w:lang w:val="en-US"/>
+              </w:rPr>
+              <w:t>leg_80</w:t>
+            </w:r>
+          </w:p>
+        </w:tc>
+        <w:tc>
+          <w:tcPr>
+            <w:tcW w:w="663" w:type="dxa"/>
+          </w:tcPr>
+          <w:p>
+            <w:pPr>
+              <w:rPr>
+                <w:lang w:val="en-US"/>
+              </w:rPr>
+            </w:pPr>
+            <w:r>
+              <w:rPr>
+                <w:lang w:val="en-US"/>
+              </w:rPr>
+              <w:t>12</w:t>
+            </w:r>
+          </w:p>
+        </w:tc>
+        <w:tc>
+          <w:tcPr>
+            <w:tcW w:w="3170" w:type="dxa"/>
+          </w:tcPr>
+          <w:p>
+            <w:r>
+              <w:rPr>
+                <w:lang w:val="en-US"/>
+              </w:rPr>
+              <w:t>l</w:t>
+            </w:r>
+            <w:r>
+              <w:rPr>
+                <w:lang w:val="en-US"/>
+              </w:rPr>
+              <w:t>eg_80</w:t>
+            </w:r>
+          </w:p>
+        </w:tc>
+        <w:tc>
+          <w:tcPr>
+            <w:tcW w:w="2642" w:type="dxa"/>
+          </w:tcPr>
+          <w:p>
+            <w:r>
+              <w:t>Печать</w:t>
+            </w:r>
+          </w:p>
+        </w:tc>
+      </w:tr>
+      <w:tr>
+        <w:tc>
+          <w:tcPr>
+            <w:tcW w:w="555" w:type="dxa"/>
+          </w:tcPr>
+          <w:p>
+            <w:r>
+              <w:t>19</w:t>
+            </w:r>
+          </w:p>
+        </w:tc>
+        <w:tc>
+          <w:tcPr>
+            <w:tcW w:w="3177" w:type="dxa"/>
+          </w:tcPr>
+          <w:p>
+            <w:pPr>
+              <w:rPr>
+                <w:lang w:val="en-US"/>
+              </w:rPr>
+            </w:pPr>
+            <w:proofErr w:type="spellStart"/>
+            <w:r>
+              <w:rPr>
+                <w:lang w:val="en-US"/>
+              </w:rPr>
+              <w:t>b</w:t>
+            </w:r>
+            <w:r>
+              <w:rPr>
+                <w:lang w:val="en-US"/>
+              </w:rPr>
+              <w:t>attery_pillar</w:t>
+            </w:r>
+            <w:proofErr w:type="spellEnd"/>
+          </w:p>
+        </w:tc>
+        <w:tc>
+          <w:tcPr>
+            <w:tcW w:w="663" w:type="dxa"/>
+          </w:tcPr>
+          <w:p>
+            <w:pPr>
+              <w:rPr>
+                <w:lang w:val="en-US"/>
+              </w:rPr>
+            </w:pPr>
+            <w:r>
+              <w:rPr>
+                <w:lang w:val="en-US"/>
+              </w:rPr>
+              <w:t>8</w:t>
+            </w:r>
+          </w:p>
+        </w:tc>
+        <w:tc>
+          <w:tcPr>
+            <w:tcW w:w="3170" w:type="dxa"/>
+          </w:tcPr>
+          <w:p>
+            <w:proofErr w:type="spellStart"/>
+            <w:r>
+              <w:rPr>
+                <w:lang w:val="en-US"/>
+              </w:rPr>
+              <w:t>b</w:t>
+            </w:r>
+            <w:bookmarkStart w:id="0" w:name="_GoBack"/>
+            <w:bookmarkEnd w:id="0"/>
+            <w:r>
+              <w:rPr>
+                <w:lang w:val="en-US"/>
+              </w:rPr>
+              <w:t>attery_pillar</w:t>
+            </w:r>
+            <w:proofErr w:type="spellEnd"/>
+          </w:p>
+        </w:tc>
+        <w:tc>
+          <w:tcPr>
+            <w:tcW w:w="2642" w:type="dxa"/>
+          </w:tcPr>
+          <w:p>
+            <w:r>
+              <w:t>Печать</w:t>
+            </w:r>
+          </w:p>
+        </w:tc>
+      </w:tr>
+      <w:tr>
+        <w:tc>
+          <w:tcPr>
+            <w:tcW w:w="555" w:type="dxa"/>
+          </w:tcPr>
+          <w:p>
+            <w:r>
+              <w:t>20</w:t>
+            </w:r>
+          </w:p>
+        </w:tc>
+        <w:tc>
+          <w:tcPr>
+            <w:tcW w:w="3177" w:type="dxa"/>
+          </w:tcPr>
+          <w:p/>
+        </w:tc>
+        <w:tc>
+          <w:tcPr>
+            <w:tcW w:w="663" w:type="dxa"/>
+          </w:tcPr>
+          <w:p>
+            <w:pPr>
+              <w:rPr>
+                <w:lang w:val="en-US"/>
+              </w:rPr>
+            </w:pPr>
+          </w:p>
+        </w:tc>
+        <w:tc>
+          <w:tcPr>
+            <w:tcW w:w="3170" w:type="dxa"/>
+          </w:tcPr>
+          <w:p/>
+        </w:tc>
+        <w:tc>
+          <w:tcPr>
+            <w:tcW w:w="2642" w:type="dxa"/>
+          </w:tcPr>
+          <w:p/>
+        </w:tc>
+      </w:tr>
+      <w:tr>
+        <w:tc>
+          <w:tcPr>
+            <w:tcW w:w="555" w:type="dxa"/>
+          </w:tcPr>
+          <w:p>
+            <w:r>
+              <w:t>21</w:t>
+            </w:r>
+          </w:p>
+        </w:tc>
+        <w:tc>
+          <w:tcPr>
+            <w:tcW w:w="3177" w:type="dxa"/>
+          </w:tcPr>
+          <w:p/>
+        </w:tc>
+        <w:tc>
+          <w:tcPr>
+            <w:tcW w:w="663" w:type="dxa"/>
+          </w:tcPr>
+          <w:p>
+            <w:pPr>
+              <w:rPr>
+                <w:lang w:val="en-US"/>
+              </w:rPr>
+            </w:pPr>
+          </w:p>
+        </w:tc>
+        <w:tc>
+          <w:tcPr>
+            <w:tcW w:w="3170" w:type="dxa"/>
+          </w:tcPr>
+          <w:p/>
+        </w:tc>
+        <w:tc>
+          <w:tcPr>
+            <w:tcW w:w="2642" w:type="dxa"/>
+          </w:tcPr>
+          <w:p/>
+        </w:tc>
+      </w:tr>
+      <w:tr>
+        <w:tc>
+          <w:tcPr>
+            <w:tcW w:w="555" w:type="dxa"/>
+          </w:tcPr>
+          <w:p>
+            <w:r>
+              <w:t>22</w:t>
+            </w:r>
+          </w:p>
+        </w:tc>
+        <w:tc>
+          <w:tcPr>
+            <w:tcW w:w="3177" w:type="dxa"/>
+          </w:tcPr>
+          <w:p/>
+        </w:tc>
+        <w:tc>
+          <w:tcPr>
+            <w:tcW w:w="663" w:type="dxa"/>
+          </w:tcPr>
+          <w:p>
+            <w:pPr>
+              <w:rPr>
+                <w:lang w:val="en-US"/>
+              </w:rPr>
+            </w:pPr>
+          </w:p>
+        </w:tc>
+        <w:tc>
+          <w:tcPr>
+            <w:tcW w:w="3170" w:type="dxa"/>
+          </w:tcPr>
+          <w:p/>
+        </w:tc>
+        <w:tc>
+          <w:tcPr>
+            <w:tcW w:w="2642" w:type="dxa"/>
+          </w:tcPr>
+          <w:p/>
+        </w:tc>
+      </w:tr>
+      <w:tr>
+        <w:tc>
+          <w:tcPr>
+            <w:tcW w:w="555" w:type="dxa"/>
+          </w:tcPr>
+          <w:p>
+            <w:r>
+              <w:t>23</w:t>
+            </w:r>
+          </w:p>
+        </w:tc>
+        <w:tc>
+          <w:tcPr>
+            <w:tcW w:w="3177" w:type="dxa"/>
+          </w:tcPr>
+          <w:p/>
+        </w:tc>
+        <w:tc>
+          <w:tcPr>
+            <w:tcW w:w="663" w:type="dxa"/>
+          </w:tcPr>
+          <w:p>
+            <w:pPr>
+              <w:rPr>
+                <w:lang w:val="en-US"/>
+              </w:rPr>
+            </w:pPr>
+          </w:p>
+        </w:tc>
+        <w:tc>
+          <w:tcPr>
+            <w:tcW w:w="3170" w:type="dxa"/>
+          </w:tcPr>
+          <w:p/>
+        </w:tc>
+        <w:tc>
+          <w:tcPr>
+            <w:tcW w:w="2642" w:type="dxa"/>
+          </w:tcPr>
+          <w:p/>
         </w:tc>
       </w:tr>
     </w:tbl>
-    <w:p>
-      <w:bookmarkStart w:id="0" w:name="_GoBack"/>
-      <w:bookmarkEnd w:id="0"/>
-    </w:p>
+    <w:p/>
+    <w:p/>
     <w:sectPr>
       <w:pgSz w:w="11906" w:h="16838"/>
       <w:pgMar w:top="1134" w:right="850" w:bottom="1134" w:left="1701" w:header="708" w:footer="708" w:gutter="0"/>
@@ -1383,7 +1758,7 @@
       </w:pPr>
     </w:pPrDefault>
   </w:docDefaults>
-  <w:latentStyles w:defLockedState="0" w:defUIPriority="99" w:defSemiHidden="0" w:defUnhideWhenUsed="0" w:defQFormat="0" w:count="375">
+  <w:latentStyles w:defLockedState="0" w:defUIPriority="99" w:defSemiHidden="0" w:defUnhideWhenUsed="0" w:defQFormat="0" w:count="376">
     <w:lsdException w:name="Normal" w:uiPriority="0" w:qFormat="1"/>
     <w:lsdException w:name="heading 1" w:uiPriority="9" w:qFormat="1"/>
     <w:lsdException w:name="heading 2" w:semiHidden="1" w:uiPriority="9" w:unhideWhenUsed="1" w:qFormat="1"/>
@@ -1489,7 +1864,6 @@
     <w:lsdException w:name="HTML Sample" w:semiHidden="1" w:unhideWhenUsed="1"/>
     <w:lsdException w:name="HTML Typewriter" w:semiHidden="1" w:unhideWhenUsed="1"/>
     <w:lsdException w:name="HTML Variable" w:semiHidden="1" w:unhideWhenUsed="1"/>
-    <w:lsdException w:name="Normal Table" w:semiHidden="1" w:unhideWhenUsed="1"/>
     <w:lsdException w:name="annotation subject" w:semiHidden="1" w:unhideWhenUsed="1"/>
     <w:lsdException w:name="No List" w:semiHidden="1" w:unhideWhenUsed="1"/>
     <w:lsdException w:name="Outline List 1" w:semiHidden="1" w:unhideWhenUsed="1"/>
@@ -1536,10 +1910,8 @@
     <w:lsdException w:name="Table Subtle 2" w:semiHidden="1" w:unhideWhenUsed="1"/>
     <w:lsdException w:name="Table Web 1" w:semiHidden="1" w:unhideWhenUsed="1"/>
     <w:lsdException w:name="Table Web 2" w:semiHidden="1" w:unhideWhenUsed="1"/>
-    <w:lsdException w:name="Table Web 3" w:semiHidden="1" w:unhideWhenUsed="1"/>
     <w:lsdException w:name="Balloon Text" w:semiHidden="1" w:unhideWhenUsed="1"/>
     <w:lsdException w:name="Table Grid" w:uiPriority="39"/>
-    <w:lsdException w:name="Table Theme" w:semiHidden="1" w:unhideWhenUsed="1"/>
     <w:lsdException w:name="Placeholder Text" w:semiHidden="1"/>
     <w:lsdException w:name="No Spacing" w:uiPriority="1" w:qFormat="1"/>
     <w:lsdException w:name="Light Shading" w:uiPriority="60"/>
@@ -1759,6 +2131,7 @@
     <w:lsdException w:name="Smart Hyperlink" w:semiHidden="1" w:unhideWhenUsed="1"/>
     <w:lsdException w:name="Hashtag" w:semiHidden="1" w:unhideWhenUsed="1"/>
     <w:lsdException w:name="Unresolved Mention" w:semiHidden="1" w:unhideWhenUsed="1"/>
+    <w:lsdException w:name="Smart Link" w:semiHidden="1" w:unhideWhenUsed="1"/>
   </w:latentStyles>
   <w:style w:type="paragraph" w:default="1" w:styleId="a">
     <w:name w:val="Normal"/>

</xml_diff>